<commit_message>
Author          : Prateek Kapoor File Modified   : List of FAQs.docx Description     : Added FAQs for Student
</commit_message>
<xml_diff>
--- a/Documents/FAQ/List of FAQs.docx
+++ b/Documents/FAQ/List of FAQs.docx
@@ -1,6 +1,6 @@
 
 <file path=word/document.xml><?xml version="1.0" encoding="utf-8"?>
-<w:document xmlns:wpc="http://schemas.microsoft.com/office/word/2010/wordprocessingCanvas" xmlns:mc="http://schemas.openxmlformats.org/markup-compatibility/2006" xmlns:o="urn:schemas-microsoft-com:office:office" xmlns:r="http://schemas.openxmlformats.org/officeDocument/2006/relationships" xmlns:m="http://schemas.openxmlformats.org/officeDocument/2006/math" xmlns:v="urn:schemas-microsoft-com:vml" xmlns:wp14="http://schemas.microsoft.com/office/word/2010/wordprocessingDrawing" xmlns:wp="http://schemas.openxmlformats.org/drawingml/2006/wordprocessingDrawing" xmlns:w10="urn:schemas-microsoft-com:office:word" xmlns:w="http://schemas.openxmlformats.org/wordprocessingml/2006/main" xmlns:w14="http://schemas.microsoft.com/office/word/2010/wordml" xmlns:w15="http://schemas.microsoft.com/office/word/2012/wordml" xmlns:wpg="http://schemas.microsoft.com/office/word/2010/wordprocessingGroup" xmlns:wpi="http://schemas.microsoft.com/office/word/2010/wordprocessingInk" xmlns:wne="http://schemas.microsoft.com/office/word/2006/wordml" xmlns:wps="http://schemas.microsoft.com/office/word/2010/wordprocessingShape" mc:Ignorable="w14 w15 wp14">
+<w:document xmlns:wpc="http://schemas.microsoft.com/office/word/2010/wordprocessingCanvas" xmlns:cx="http://schemas.microsoft.com/office/drawing/2014/chartex" xmlns:cx1="http://schemas.microsoft.com/office/drawing/2015/9/8/chartex" xmlns:cx2="http://schemas.microsoft.com/office/drawing/2015/10/21/chartex" xmlns:cx3="http://schemas.microsoft.com/office/drawing/2016/5/9/chartex" xmlns:cx4="http://schemas.microsoft.com/office/drawing/2016/5/10/chartex" xmlns:cx5="http://schemas.microsoft.com/office/drawing/2016/5/11/chartex" xmlns:cx6="http://schemas.microsoft.com/office/drawing/2016/5/12/chartex" xmlns:cx7="http://schemas.microsoft.com/office/drawing/2016/5/13/chartex" xmlns:cx8="http://schemas.microsoft.com/office/drawing/2016/5/14/chartex" xmlns:mc="http://schemas.openxmlformats.org/markup-compatibility/2006" xmlns:aink="http://schemas.microsoft.com/office/drawing/2016/ink" xmlns:am3d="http://schemas.microsoft.com/office/drawing/2017/model3d" xmlns:o="urn:schemas-microsoft-com:office:office" xmlns:r="http://schemas.openxmlformats.org/officeDocument/2006/relationships" xmlns:m="http://schemas.openxmlformats.org/officeDocument/2006/math" xmlns:v="urn:schemas-microsoft-com:vml" xmlns:wp14="http://schemas.microsoft.com/office/word/2010/wordprocessingDrawing" xmlns:wp="http://schemas.openxmlformats.org/drawingml/2006/wordprocessingDrawing" xmlns:w10="urn:schemas-microsoft-com:office:word" xmlns:w="http://schemas.openxmlformats.org/wordprocessingml/2006/main" xmlns:w14="http://schemas.microsoft.com/office/word/2010/wordml" xmlns:w15="http://schemas.microsoft.com/office/word/2012/wordml" xmlns:w16cid="http://schemas.microsoft.com/office/word/2016/wordml/cid" xmlns:w16se="http://schemas.microsoft.com/office/word/2015/wordml/symex" xmlns:wpg="http://schemas.microsoft.com/office/word/2010/wordprocessingGroup" xmlns:wpi="http://schemas.microsoft.com/office/word/2010/wordprocessingInk" xmlns:wne="http://schemas.microsoft.com/office/word/2006/wordml" xmlns:wps="http://schemas.microsoft.com/office/word/2010/wordprocessingShape" mc:Ignorable="w14 w15 w16se w16cid wp14">
   <w:body>
     <w:p>
       <w:pPr>
@@ -39,7 +39,15 @@
         <w:pStyle w:val="ListParagraph"/>
       </w:pPr>
       <w:r>
-        <w:t>Answer – a table of ui-grid with static data mentioning category of issues and their ETAs</w:t>
+        <w:t xml:space="preserve">Answer – a table of </w:t>
+      </w:r>
+      <w:proofErr w:type="spellStart"/>
+      <w:r>
+        <w:t>ui</w:t>
+      </w:r>
+      <w:proofErr w:type="spellEnd"/>
+      <w:r>
+        <w:t>-grid with static data mentioning category of issues and their ETAs</w:t>
       </w:r>
     </w:p>
     <w:p>
@@ -98,15 +106,116 @@
         <w:t>What if I am not satisfied with the resolution of a grievance?</w:t>
       </w:r>
     </w:p>
+    <w:p/>
+    <w:p>
+      <w:r>
+        <w:t xml:space="preserve">//Updated </w:t>
+      </w:r>
+      <w:r>
+        <w:t>FAQs</w:t>
+      </w:r>
+      <w:bookmarkStart w:id="0" w:name="_GoBack"/>
+      <w:bookmarkEnd w:id="0"/>
+    </w:p>
+    <w:p>
+      <w:pPr>
+        <w:pStyle w:val="Heading2"/>
+      </w:pPr>
+      <w:r>
+        <w:t>Students</w:t>
+      </w:r>
+    </w:p>
+    <w:p/>
     <w:p>
       <w:pPr>
         <w:pStyle w:val="ListParagraph"/>
         <w:numPr>
           <w:ilvl w:val="0"/>
-          <w:numId w:val="1"/>
+          <w:numId w:val="2"/>
         </w:numPr>
       </w:pPr>
-    </w:p>
+      <w:r>
+        <w:t>What is the status of my grievance with Id – 1236</w:t>
+      </w:r>
+    </w:p>
+    <w:p>
+      <w:pPr>
+        <w:pStyle w:val="ListParagraph"/>
+        <w:numPr>
+          <w:ilvl w:val="0"/>
+          <w:numId w:val="2"/>
+        </w:numPr>
+      </w:pPr>
+      <w:r>
+        <w:t>What is the eta of grievance for type – Dropdown of grievances</w:t>
+      </w:r>
+    </w:p>
+    <w:p>
+      <w:pPr>
+        <w:pStyle w:val="ListParagraph"/>
+        <w:numPr>
+          <w:ilvl w:val="0"/>
+          <w:numId w:val="2"/>
+        </w:numPr>
+      </w:pPr>
+      <w:r>
+        <w:t>How do I re-open my grievance</w:t>
+      </w:r>
+    </w:p>
+    <w:p>
+      <w:pPr>
+        <w:pStyle w:val="ListParagraph"/>
+        <w:numPr>
+          <w:ilvl w:val="0"/>
+          <w:numId w:val="2"/>
+        </w:numPr>
+      </w:pPr>
+      <w:r>
+        <w:t>How many grievances are in the following state – Dropdown of states of grievance</w:t>
+      </w:r>
+    </w:p>
+    <w:p>
+      <w:pPr>
+        <w:pStyle w:val="ListParagraph"/>
+        <w:numPr>
+          <w:ilvl w:val="0"/>
+          <w:numId w:val="2"/>
+        </w:numPr>
+      </w:pPr>
+      <w:r>
+        <w:t xml:space="preserve">How many grievances have been lodged between DATE 1 and DATE </w:t>
+      </w:r>
+      <w:proofErr w:type="gramStart"/>
+      <w:r>
+        <w:t>2</w:t>
+      </w:r>
+      <w:proofErr w:type="gramEnd"/>
+    </w:p>
+    <w:p>
+      <w:pPr>
+        <w:pStyle w:val="ListParagraph"/>
+        <w:numPr>
+          <w:ilvl w:val="0"/>
+          <w:numId w:val="2"/>
+        </w:numPr>
+      </w:pPr>
+      <w:r>
+        <w:t>How many grievances have I lodged for the dept. – Dropdown of departments</w:t>
+      </w:r>
+    </w:p>
+    <w:p>
+      <w:pPr>
+        <w:pStyle w:val="ListParagraph"/>
+        <w:numPr>
+          <w:ilvl w:val="0"/>
+          <w:numId w:val="2"/>
+        </w:numPr>
+      </w:pPr>
+      <w:r>
+        <w:t>How can I escalate my grievance?</w:t>
+      </w:r>
+    </w:p>
+    <w:p/>
     <w:p>
       <w:pPr>
         <w:pStyle w:val="Heading1"/>
@@ -157,8 +266,6 @@
       <w:r>
         <w:t>panel</w:t>
       </w:r>
-      <w:bookmarkStart w:id="0" w:name="_GoBack"/>
-      <w:bookmarkEnd w:id="0"/>
     </w:p>
     <w:p>
       <w:pPr>
@@ -188,8 +295,8 @@
 </file>
 
 <file path=word/numbering.xml><?xml version="1.0" encoding="utf-8"?>
-<w:numbering xmlns:wpc="http://schemas.microsoft.com/office/word/2010/wordprocessingCanvas" xmlns:mc="http://schemas.openxmlformats.org/markup-compatibility/2006" xmlns:o="urn:schemas-microsoft-com:office:office" xmlns:r="http://schemas.openxmlformats.org/officeDocument/2006/relationships" xmlns:m="http://schemas.openxmlformats.org/officeDocument/2006/math" xmlns:v="urn:schemas-microsoft-com:vml" xmlns:wp14="http://schemas.microsoft.com/office/word/2010/wordprocessingDrawing" xmlns:wp="http://schemas.openxmlformats.org/drawingml/2006/wordprocessingDrawing" xmlns:w10="urn:schemas-microsoft-com:office:word" xmlns:w="http://schemas.openxmlformats.org/wordprocessingml/2006/main" xmlns:w14="http://schemas.microsoft.com/office/word/2010/wordml" xmlns:w15="http://schemas.microsoft.com/office/word/2012/wordml" xmlns:wpg="http://schemas.microsoft.com/office/word/2010/wordprocessingGroup" xmlns:wpi="http://schemas.microsoft.com/office/word/2010/wordprocessingInk" xmlns:wne="http://schemas.microsoft.com/office/word/2006/wordml" xmlns:wps="http://schemas.microsoft.com/office/word/2010/wordprocessingShape" mc:Ignorable="w14 w15 wp14">
-  <w:abstractNum w:abstractNumId="0">
+<w:numbering xmlns:wpc="http://schemas.microsoft.com/office/word/2010/wordprocessingCanvas" xmlns:cx="http://schemas.microsoft.com/office/drawing/2014/chartex" xmlns:cx1="http://schemas.microsoft.com/office/drawing/2015/9/8/chartex" xmlns:cx2="http://schemas.microsoft.com/office/drawing/2015/10/21/chartex" xmlns:cx3="http://schemas.microsoft.com/office/drawing/2016/5/9/chartex" xmlns:cx4="http://schemas.microsoft.com/office/drawing/2016/5/10/chartex" xmlns:cx5="http://schemas.microsoft.com/office/drawing/2016/5/11/chartex" xmlns:cx6="http://schemas.microsoft.com/office/drawing/2016/5/12/chartex" xmlns:cx7="http://schemas.microsoft.com/office/drawing/2016/5/13/chartex" xmlns:cx8="http://schemas.microsoft.com/office/drawing/2016/5/14/chartex" xmlns:mc="http://schemas.openxmlformats.org/markup-compatibility/2006" xmlns:aink="http://schemas.microsoft.com/office/drawing/2016/ink" xmlns:am3d="http://schemas.microsoft.com/office/drawing/2017/model3d" xmlns:o="urn:schemas-microsoft-com:office:office" xmlns:r="http://schemas.openxmlformats.org/officeDocument/2006/relationships" xmlns:m="http://schemas.openxmlformats.org/officeDocument/2006/math" xmlns:v="urn:schemas-microsoft-com:vml" xmlns:wp14="http://schemas.microsoft.com/office/word/2010/wordprocessingDrawing" xmlns:wp="http://schemas.openxmlformats.org/drawingml/2006/wordprocessingDrawing" xmlns:w10="urn:schemas-microsoft-com:office:word" xmlns:w="http://schemas.openxmlformats.org/wordprocessingml/2006/main" xmlns:w14="http://schemas.microsoft.com/office/word/2010/wordml" xmlns:w15="http://schemas.microsoft.com/office/word/2012/wordml" xmlns:w16cid="http://schemas.microsoft.com/office/word/2016/wordml/cid" xmlns:w16se="http://schemas.microsoft.com/office/word/2015/wordml/symex" xmlns:wpg="http://schemas.microsoft.com/office/word/2010/wordprocessingGroup" xmlns:wpi="http://schemas.microsoft.com/office/word/2010/wordprocessingInk" xmlns:wne="http://schemas.microsoft.com/office/word/2006/wordml" xmlns:wps="http://schemas.microsoft.com/office/word/2010/wordprocessingShape" mc:Ignorable="w14 w15 w16se w16cid wp14">
+  <w:abstractNum w:abstractNumId="0" w15:restartNumberingAfterBreak="0">
     <w:nsid w:val="07295596"/>
     <w:multiLevelType w:val="hybridMultilevel"/>
     <w:tmpl w:val="9A7297A8"/>
@@ -278,14 +385,106 @@
       </w:pPr>
     </w:lvl>
   </w:abstractNum>
+  <w:abstractNum w:abstractNumId="1" w15:restartNumberingAfterBreak="0">
+    <w:nsid w:val="693868F7"/>
+    <w:multiLevelType w:val="hybridMultilevel"/>
+    <w:tmpl w:val="2FB8F13C"/>
+    <w:lvl w:ilvl="0" w:tplc="4009000F">
+      <w:start w:val="1"/>
+      <w:numFmt w:val="decimal"/>
+      <w:lvlText w:val="%1."/>
+      <w:lvlJc w:val="left"/>
+      <w:pPr>
+        <w:ind w:left="720" w:hanging="360"/>
+      </w:pPr>
+      <w:rPr>
+        <w:rFonts w:hint="default"/>
+      </w:rPr>
+    </w:lvl>
+    <w:lvl w:ilvl="1" w:tplc="40090019" w:tentative="1">
+      <w:start w:val="1"/>
+      <w:numFmt w:val="lowerLetter"/>
+      <w:lvlText w:val="%2."/>
+      <w:lvlJc w:val="left"/>
+      <w:pPr>
+        <w:ind w:left="1440" w:hanging="360"/>
+      </w:pPr>
+    </w:lvl>
+    <w:lvl w:ilvl="2" w:tplc="4009001B" w:tentative="1">
+      <w:start w:val="1"/>
+      <w:numFmt w:val="lowerRoman"/>
+      <w:lvlText w:val="%3."/>
+      <w:lvlJc w:val="right"/>
+      <w:pPr>
+        <w:ind w:left="2160" w:hanging="180"/>
+      </w:pPr>
+    </w:lvl>
+    <w:lvl w:ilvl="3" w:tplc="4009000F" w:tentative="1">
+      <w:start w:val="1"/>
+      <w:numFmt w:val="decimal"/>
+      <w:lvlText w:val="%4."/>
+      <w:lvlJc w:val="left"/>
+      <w:pPr>
+        <w:ind w:left="2880" w:hanging="360"/>
+      </w:pPr>
+    </w:lvl>
+    <w:lvl w:ilvl="4" w:tplc="40090019" w:tentative="1">
+      <w:start w:val="1"/>
+      <w:numFmt w:val="lowerLetter"/>
+      <w:lvlText w:val="%5."/>
+      <w:lvlJc w:val="left"/>
+      <w:pPr>
+        <w:ind w:left="3600" w:hanging="360"/>
+      </w:pPr>
+    </w:lvl>
+    <w:lvl w:ilvl="5" w:tplc="4009001B" w:tentative="1">
+      <w:start w:val="1"/>
+      <w:numFmt w:val="lowerRoman"/>
+      <w:lvlText w:val="%6."/>
+      <w:lvlJc w:val="right"/>
+      <w:pPr>
+        <w:ind w:left="4320" w:hanging="180"/>
+      </w:pPr>
+    </w:lvl>
+    <w:lvl w:ilvl="6" w:tplc="4009000F" w:tentative="1">
+      <w:start w:val="1"/>
+      <w:numFmt w:val="decimal"/>
+      <w:lvlText w:val="%7."/>
+      <w:lvlJc w:val="left"/>
+      <w:pPr>
+        <w:ind w:left="5040" w:hanging="360"/>
+      </w:pPr>
+    </w:lvl>
+    <w:lvl w:ilvl="7" w:tplc="40090019" w:tentative="1">
+      <w:start w:val="1"/>
+      <w:numFmt w:val="lowerLetter"/>
+      <w:lvlText w:val="%8."/>
+      <w:lvlJc w:val="left"/>
+      <w:pPr>
+        <w:ind w:left="5760" w:hanging="360"/>
+      </w:pPr>
+    </w:lvl>
+    <w:lvl w:ilvl="8" w:tplc="4009001B" w:tentative="1">
+      <w:start w:val="1"/>
+      <w:numFmt w:val="lowerRoman"/>
+      <w:lvlText w:val="%9."/>
+      <w:lvlJc w:val="right"/>
+      <w:pPr>
+        <w:ind w:left="6480" w:hanging="180"/>
+      </w:pPr>
+    </w:lvl>
+  </w:abstractNum>
   <w:num w:numId="1">
     <w:abstractNumId w:val="0"/>
+  </w:num>
+  <w:num w:numId="2">
+    <w:abstractNumId w:val="1"/>
   </w:num>
 </w:numbering>
 </file>
 
 <file path=word/styles.xml><?xml version="1.0" encoding="utf-8"?>
-<w:styles xmlns:mc="http://schemas.openxmlformats.org/markup-compatibility/2006" xmlns:r="http://schemas.openxmlformats.org/officeDocument/2006/relationships" xmlns:w="http://schemas.openxmlformats.org/wordprocessingml/2006/main" xmlns:w14="http://schemas.microsoft.com/office/word/2010/wordml" xmlns:w15="http://schemas.microsoft.com/office/word/2012/wordml" mc:Ignorable="w14 w15">
+<w:styles xmlns:mc="http://schemas.openxmlformats.org/markup-compatibility/2006" xmlns:r="http://schemas.openxmlformats.org/officeDocument/2006/relationships" xmlns:w="http://schemas.openxmlformats.org/wordprocessingml/2006/main" xmlns:w14="http://schemas.microsoft.com/office/word/2010/wordml" xmlns:w15="http://schemas.microsoft.com/office/word/2012/wordml" xmlns:w16cid="http://schemas.microsoft.com/office/word/2016/wordml/cid" xmlns:w16se="http://schemas.microsoft.com/office/word/2015/wordml/symex" mc:Ignorable="w14 w15 w16se w16cid">
   <w:docDefaults>
     <w:rPrDefault>
       <w:rPr>
@@ -301,7 +500,7 @@
       </w:pPr>
     </w:pPrDefault>
   </w:docDefaults>
-  <w:latentStyles w:defLockedState="0" w:defUIPriority="99" w:defSemiHidden="0" w:defUnhideWhenUsed="0" w:defQFormat="0" w:count="371">
+  <w:latentStyles w:defLockedState="0" w:defUIPriority="99" w:defSemiHidden="0" w:defUnhideWhenUsed="0" w:defQFormat="0" w:count="375">
     <w:lsdException w:name="Normal" w:uiPriority="0" w:qFormat="1"/>
     <w:lsdException w:name="heading 1" w:uiPriority="9" w:qFormat="1"/>
     <w:lsdException w:name="heading 2" w:semiHidden="1" w:uiPriority="9" w:unhideWhenUsed="1" w:qFormat="1"/>
@@ -407,7 +606,6 @@
     <w:lsdException w:name="HTML Sample" w:semiHidden="1" w:unhideWhenUsed="1"/>
     <w:lsdException w:name="HTML Typewriter" w:semiHidden="1" w:unhideWhenUsed="1"/>
     <w:lsdException w:name="HTML Variable" w:semiHidden="1" w:unhideWhenUsed="1"/>
-    <w:lsdException w:name="Normal Table" w:semiHidden="1" w:unhideWhenUsed="1"/>
     <w:lsdException w:name="annotation subject" w:semiHidden="1" w:unhideWhenUsed="1"/>
     <w:lsdException w:name="No List" w:semiHidden="1" w:unhideWhenUsed="1"/>
     <w:lsdException w:name="Outline List 1" w:semiHidden="1" w:unhideWhenUsed="1"/>
@@ -451,10 +649,8 @@
     <w:lsdException w:name="Table Elegant" w:semiHidden="1" w:unhideWhenUsed="1"/>
     <w:lsdException w:name="Table Professional" w:semiHidden="1" w:unhideWhenUsed="1"/>
     <w:lsdException w:name="Table Subtle 1" w:semiHidden="1" w:unhideWhenUsed="1"/>
-    <w:lsdException w:name="Table Subtle 2" w:semiHidden="1" w:unhideWhenUsed="1"/>
     <w:lsdException w:name="Table Web 1" w:semiHidden="1" w:unhideWhenUsed="1"/>
     <w:lsdException w:name="Table Web 2" w:semiHidden="1" w:unhideWhenUsed="1"/>
-    <w:lsdException w:name="Table Web 3" w:semiHidden="1" w:unhideWhenUsed="1"/>
     <w:lsdException w:name="Balloon Text" w:semiHidden="1" w:unhideWhenUsed="1"/>
     <w:lsdException w:name="Table Grid" w:uiPriority="39"/>
     <w:lsdException w:name="Table Theme" w:semiHidden="1" w:unhideWhenUsed="1"/>
@@ -673,6 +869,10 @@
     <w:lsdException w:name="List Table 5 Dark Accent 6" w:uiPriority="50"/>
     <w:lsdException w:name="List Table 6 Colorful Accent 6" w:uiPriority="51"/>
     <w:lsdException w:name="List Table 7 Colorful Accent 6" w:uiPriority="52"/>
+    <w:lsdException w:name="Mention" w:semiHidden="1" w:unhideWhenUsed="1"/>
+    <w:lsdException w:name="Smart Hyperlink" w:semiHidden="1" w:unhideWhenUsed="1"/>
+    <w:lsdException w:name="Hashtag" w:semiHidden="1" w:unhideWhenUsed="1"/>
+    <w:lsdException w:name="Unresolved Mention" w:semiHidden="1" w:unhideWhenUsed="1"/>
   </w:latentStyles>
   <w:style w:type="paragraph" w:default="1" w:styleId="Normal">
     <w:name w:val="Normal"/>
@@ -697,6 +897,29 @@
       <w:color w:val="2E74B5" w:themeColor="accent1" w:themeShade="BF"/>
       <w:sz w:val="32"/>
       <w:szCs w:val="32"/>
+    </w:rPr>
+  </w:style>
+  <w:style w:type="paragraph" w:styleId="Heading2">
+    <w:name w:val="heading 2"/>
+    <w:basedOn w:val="Normal"/>
+    <w:next w:val="Normal"/>
+    <w:link w:val="Heading2Char"/>
+    <w:uiPriority w:val="9"/>
+    <w:unhideWhenUsed/>
+    <w:qFormat/>
+    <w:rsid w:val="0016078B"/>
+    <w:pPr>
+      <w:keepNext/>
+      <w:keepLines/>
+      <w:spacing w:before="40" w:after="0"/>
+      <w:outlineLvl w:val="1"/>
+    </w:pPr>
+    <w:rPr>
+      <w:rFonts w:asciiTheme="majorHAnsi" w:eastAsiaTheme="majorEastAsia" w:hAnsiTheme="majorHAnsi" w:cstheme="majorBidi"/>
+      <w:color w:val="2E74B5" w:themeColor="accent1" w:themeShade="BF"/>
+      <w:sz w:val="26"/>
+      <w:szCs w:val="26"/>
+      <w:lang w:val="en-IN"/>
     </w:rPr>
   </w:style>
   <w:style w:type="character" w:default="1" w:styleId="DefaultParagraphFont">
@@ -783,6 +1006,20 @@
       <w:ind w:left="720"/>
       <w:contextualSpacing/>
     </w:pPr>
+  </w:style>
+  <w:style w:type="character" w:customStyle="1" w:styleId="Heading2Char">
+    <w:name w:val="Heading 2 Char"/>
+    <w:basedOn w:val="DefaultParagraphFont"/>
+    <w:link w:val="Heading2"/>
+    <w:uiPriority w:val="9"/>
+    <w:rsid w:val="0016078B"/>
+    <w:rPr>
+      <w:rFonts w:asciiTheme="majorHAnsi" w:eastAsiaTheme="majorEastAsia" w:hAnsiTheme="majorHAnsi" w:cstheme="majorBidi"/>
+      <w:color w:val="2E74B5" w:themeColor="accent1" w:themeShade="BF"/>
+      <w:sz w:val="26"/>
+      <w:szCs w:val="26"/>
+      <w:lang w:val="en-IN"/>
+    </w:rPr>
   </w:style>
 </w:styles>
 </file>

</xml_diff>

<commit_message>
Author         : Prateek Kapoor File Modified  : List of FAQs.docx Description    : Added FAQs for AICTE
</commit_message>
<xml_diff>
--- a/Documents/FAQ/List of FAQs.docx
+++ b/Documents/FAQ/List of FAQs.docx
@@ -114,176 +114,301 @@
       <w:r>
         <w:t>FAQs</w:t>
       </w:r>
+    </w:p>
+    <w:p>
+      <w:pPr>
+        <w:pStyle w:val="Heading2"/>
+      </w:pPr>
+      <w:r>
+        <w:t>Students</w:t>
+      </w:r>
+    </w:p>
+    <w:p/>
+    <w:p>
+      <w:pPr>
+        <w:pStyle w:val="ListParagraph"/>
+        <w:numPr>
+          <w:ilvl w:val="0"/>
+          <w:numId w:val="2"/>
+        </w:numPr>
+      </w:pPr>
+      <w:r>
+        <w:t>What is the status of my grievance with Id – 1236</w:t>
+      </w:r>
+    </w:p>
+    <w:p>
+      <w:pPr>
+        <w:pStyle w:val="ListParagraph"/>
+        <w:numPr>
+          <w:ilvl w:val="0"/>
+          <w:numId w:val="2"/>
+        </w:numPr>
+      </w:pPr>
+      <w:r>
+        <w:t>What is the eta of grievance for type – Dropdown of grievances</w:t>
+      </w:r>
+    </w:p>
+    <w:p>
+      <w:pPr>
+        <w:pStyle w:val="ListParagraph"/>
+        <w:numPr>
+          <w:ilvl w:val="0"/>
+          <w:numId w:val="2"/>
+        </w:numPr>
+      </w:pPr>
+      <w:r>
+        <w:t>How do I re-open my grievance</w:t>
+      </w:r>
+    </w:p>
+    <w:p>
+      <w:pPr>
+        <w:pStyle w:val="ListParagraph"/>
+        <w:numPr>
+          <w:ilvl w:val="0"/>
+          <w:numId w:val="2"/>
+        </w:numPr>
+      </w:pPr>
+      <w:r>
+        <w:t>How many grievances are in the following state – Dropdown of states of grievance</w:t>
+      </w:r>
+    </w:p>
+    <w:p>
+      <w:pPr>
+        <w:pStyle w:val="ListParagraph"/>
+        <w:numPr>
+          <w:ilvl w:val="0"/>
+          <w:numId w:val="2"/>
+        </w:numPr>
+      </w:pPr>
+      <w:r>
+        <w:t xml:space="preserve">How many grievances have been lodged between DATE 1 and DATE </w:t>
+      </w:r>
+      <w:proofErr w:type="gramStart"/>
+      <w:r>
+        <w:t>2</w:t>
+      </w:r>
+      <w:proofErr w:type="gramEnd"/>
+    </w:p>
+    <w:p>
+      <w:pPr>
+        <w:pStyle w:val="ListParagraph"/>
+        <w:numPr>
+          <w:ilvl w:val="0"/>
+          <w:numId w:val="2"/>
+        </w:numPr>
+      </w:pPr>
+      <w:r>
+        <w:t>How many grievances have I lodged for the dept. – Dropdown of departments</w:t>
+      </w:r>
+    </w:p>
+    <w:p>
+      <w:pPr>
+        <w:pStyle w:val="ListParagraph"/>
+        <w:numPr>
+          <w:ilvl w:val="0"/>
+          <w:numId w:val="2"/>
+        </w:numPr>
+      </w:pPr>
+      <w:r>
+        <w:t>How can I escalate my grievance?</w:t>
+      </w:r>
+    </w:p>
+    <w:p/>
+    <w:p>
+      <w:pPr>
+        <w:pStyle w:val="Heading1"/>
+      </w:pPr>
+      <w:r>
+        <w:t xml:space="preserve">Committee </w:t>
+      </w:r>
+      <w:r>
+        <w:t>Member</w:t>
+      </w:r>
+    </w:p>
+    <w:p>
+      <w:r>
+        <w:t xml:space="preserve">4 same questions from </w:t>
+      </w:r>
+      <w:r>
+        <w:t>panel</w:t>
+      </w:r>
+    </w:p>
+    <w:p>
+      <w:pPr>
+        <w:pStyle w:val="Heading1"/>
+      </w:pPr>
+      <w:r>
+        <w:t>Principal</w:t>
+      </w:r>
+    </w:p>
+    <w:p>
+      <w:r>
+        <w:t xml:space="preserve">4 same questions from </w:t>
+      </w:r>
+      <w:r>
+        <w:t>panel</w:t>
+      </w:r>
+    </w:p>
+    <w:p>
+      <w:pPr>
+        <w:pStyle w:val="Heading1"/>
+      </w:pPr>
+      <w:r>
+        <w:t>Ombudsman</w:t>
+      </w:r>
+    </w:p>
+    <w:p>
+      <w:r>
+        <w:t xml:space="preserve">4 same questions from </w:t>
+      </w:r>
+      <w:r>
+        <w:t>panel</w:t>
+      </w:r>
+    </w:p>
+    <w:p>
+      <w:pPr>
+        <w:pStyle w:val="Heading1"/>
+      </w:pPr>
+      <w:r>
+        <w:t>AICTE</w:t>
+      </w:r>
+    </w:p>
+    <w:p>
+      <w:r>
+        <w:t xml:space="preserve">4 same questions from </w:t>
+      </w:r>
+      <w:r>
+        <w:t>panel</w:t>
+      </w:r>
+    </w:p>
+    <w:p>
+      <w:pPr>
+        <w:pStyle w:val="ListParagraph"/>
+        <w:numPr>
+          <w:ilvl w:val="0"/>
+          <w:numId w:val="3"/>
+        </w:numPr>
+      </w:pPr>
+      <w:r>
+        <w:t>What are the number</w:t>
+      </w:r>
+      <w:r>
+        <w:t xml:space="preserve"> </w:t>
+      </w:r>
+      <w:r>
+        <w:t xml:space="preserve">of grievances filed, </w:t>
+      </w:r>
+      <w:r>
+        <w:t xml:space="preserve">resolved in </w:t>
+      </w:r>
+      <w:r>
+        <w:rPr>
+          <w:u w:val="single"/>
+        </w:rPr>
+        <w:t xml:space="preserve">College </w:t>
+      </w:r>
+      <w:r>
+        <w:t>of</w:t>
+      </w:r>
+      <w:r>
+        <w:t xml:space="preserve"> </w:t>
+      </w:r>
+      <w:r>
+        <w:rPr>
+          <w:u w:val="single"/>
+        </w:rPr>
+        <w:t>University</w:t>
+      </w:r>
+      <w:r>
+        <w:t>?</w:t>
+      </w:r>
+      <w:r>
+        <w:t xml:space="preserve"> – Drop Down</w:t>
+      </w:r>
+    </w:p>
+    <w:p>
+      <w:pPr>
+        <w:pStyle w:val="ListParagraph"/>
+        <w:numPr>
+          <w:ilvl w:val="0"/>
+          <w:numId w:val="3"/>
+        </w:numPr>
+      </w:pPr>
+      <w:r>
+        <w:t>How many grievances are pending for the university/college?</w:t>
+      </w:r>
+    </w:p>
+    <w:p>
+      <w:pPr>
+        <w:pStyle w:val="ListParagraph"/>
+        <w:numPr>
+          <w:ilvl w:val="0"/>
+          <w:numId w:val="3"/>
+        </w:numPr>
+      </w:pPr>
+      <w:r>
+        <w:tab/>
+        <w:t>Total number of institutes affiliated by A.I.C.T.E.?</w:t>
+      </w:r>
+    </w:p>
+    <w:p>
+      <w:pPr>
+        <w:pStyle w:val="ListParagraph"/>
+        <w:numPr>
+          <w:ilvl w:val="0"/>
+          <w:numId w:val="3"/>
+        </w:numPr>
+      </w:pPr>
+      <w:r>
+        <w:tab/>
+        <w:t>Total number of grievances reported?</w:t>
+      </w:r>
+    </w:p>
+    <w:p>
+      <w:pPr>
+        <w:pStyle w:val="ListParagraph"/>
+        <w:numPr>
+          <w:ilvl w:val="0"/>
+          <w:numId w:val="3"/>
+        </w:numPr>
+      </w:pPr>
+      <w:r>
+        <w:tab/>
+        <w:t>Total number of addressed grievances?</w:t>
+      </w:r>
+    </w:p>
+    <w:p>
+      <w:pPr>
+        <w:pStyle w:val="ListParagraph"/>
+        <w:numPr>
+          <w:ilvl w:val="0"/>
+          <w:numId w:val="3"/>
+        </w:numPr>
+      </w:pPr>
+      <w:r>
+        <w:lastRenderedPageBreak/>
+        <w:t>How many grievances were lodged in the last 6 months?</w:t>
+      </w:r>
+    </w:p>
+    <w:p>
+      <w:pPr>
+        <w:pStyle w:val="ListParagraph"/>
+        <w:numPr>
+          <w:ilvl w:val="0"/>
+          <w:numId w:val="3"/>
+        </w:numPr>
+      </w:pPr>
+      <w:r>
+        <w:t>Which college/university had the maximum grievances lodged, resolved in the last 6 months</w:t>
+      </w:r>
+    </w:p>
+    <w:p>
+      <w:pPr>
+        <w:ind w:left="360"/>
+      </w:pPr>
       <w:bookmarkStart w:id="0" w:name="_GoBack"/>
       <w:bookmarkEnd w:id="0"/>
     </w:p>
-    <w:p>
-      <w:pPr>
-        <w:pStyle w:val="Heading2"/>
-      </w:pPr>
-      <w:r>
-        <w:t>Students</w:t>
-      </w:r>
-    </w:p>
-    <w:p/>
-    <w:p>
-      <w:pPr>
-        <w:pStyle w:val="ListParagraph"/>
-        <w:numPr>
-          <w:ilvl w:val="0"/>
-          <w:numId w:val="2"/>
-        </w:numPr>
-      </w:pPr>
-      <w:r>
-        <w:t>What is the status of my grievance with Id – 1236</w:t>
-      </w:r>
-    </w:p>
-    <w:p>
-      <w:pPr>
-        <w:pStyle w:val="ListParagraph"/>
-        <w:numPr>
-          <w:ilvl w:val="0"/>
-          <w:numId w:val="2"/>
-        </w:numPr>
-      </w:pPr>
-      <w:r>
-        <w:t>What is the eta of grievance for type – Dropdown of grievances</w:t>
-      </w:r>
-    </w:p>
-    <w:p>
-      <w:pPr>
-        <w:pStyle w:val="ListParagraph"/>
-        <w:numPr>
-          <w:ilvl w:val="0"/>
-          <w:numId w:val="2"/>
-        </w:numPr>
-      </w:pPr>
-      <w:r>
-        <w:t>How do I re-open my grievance</w:t>
-      </w:r>
-    </w:p>
-    <w:p>
-      <w:pPr>
-        <w:pStyle w:val="ListParagraph"/>
-        <w:numPr>
-          <w:ilvl w:val="0"/>
-          <w:numId w:val="2"/>
-        </w:numPr>
-      </w:pPr>
-      <w:r>
-        <w:t>How many grievances are in the following state – Dropdown of states of grievance</w:t>
-      </w:r>
-    </w:p>
-    <w:p>
-      <w:pPr>
-        <w:pStyle w:val="ListParagraph"/>
-        <w:numPr>
-          <w:ilvl w:val="0"/>
-          <w:numId w:val="2"/>
-        </w:numPr>
-      </w:pPr>
-      <w:r>
-        <w:t xml:space="preserve">How many grievances have been lodged between DATE 1 and DATE </w:t>
-      </w:r>
-      <w:proofErr w:type="gramStart"/>
-      <w:r>
-        <w:t>2</w:t>
-      </w:r>
-      <w:proofErr w:type="gramEnd"/>
-    </w:p>
-    <w:p>
-      <w:pPr>
-        <w:pStyle w:val="ListParagraph"/>
-        <w:numPr>
-          <w:ilvl w:val="0"/>
-          <w:numId w:val="2"/>
-        </w:numPr>
-      </w:pPr>
-      <w:r>
-        <w:t>How many grievances have I lodged for the dept. – Dropdown of departments</w:t>
-      </w:r>
-    </w:p>
-    <w:p>
-      <w:pPr>
-        <w:pStyle w:val="ListParagraph"/>
-        <w:numPr>
-          <w:ilvl w:val="0"/>
-          <w:numId w:val="2"/>
-        </w:numPr>
-      </w:pPr>
-      <w:r>
-        <w:t>How can I escalate my grievance?</w:t>
-      </w:r>
-    </w:p>
-    <w:p/>
-    <w:p>
-      <w:pPr>
-        <w:pStyle w:val="Heading1"/>
-      </w:pPr>
-      <w:r>
-        <w:t xml:space="preserve">Committee </w:t>
-      </w:r>
-      <w:r>
-        <w:t>Member</w:t>
-      </w:r>
-    </w:p>
-    <w:p>
-      <w:r>
-        <w:t xml:space="preserve">4 same questions from </w:t>
-      </w:r>
-      <w:r>
-        <w:t>panel</w:t>
-      </w:r>
-    </w:p>
-    <w:p>
-      <w:pPr>
-        <w:pStyle w:val="Heading1"/>
-      </w:pPr>
-      <w:r>
-        <w:t>Principal</w:t>
-      </w:r>
-    </w:p>
-    <w:p>
-      <w:r>
-        <w:t xml:space="preserve">4 same questions from </w:t>
-      </w:r>
-      <w:r>
-        <w:t>panel</w:t>
-      </w:r>
-    </w:p>
-    <w:p>
-      <w:pPr>
-        <w:pStyle w:val="Heading1"/>
-      </w:pPr>
-      <w:r>
-        <w:t>Ombudsman</w:t>
-      </w:r>
-    </w:p>
-    <w:p>
-      <w:r>
-        <w:t xml:space="preserve">4 same questions from </w:t>
-      </w:r>
-      <w:r>
-        <w:t>panel</w:t>
-      </w:r>
-    </w:p>
-    <w:p>
-      <w:pPr>
-        <w:pStyle w:val="Heading1"/>
-      </w:pPr>
-      <w:r>
-        <w:t>AICTE</w:t>
-      </w:r>
-    </w:p>
-    <w:p>
-      <w:r>
-        <w:t xml:space="preserve">4 same questions from </w:t>
-      </w:r>
-      <w:r>
-        <w:t>panel</w:t>
-      </w:r>
-    </w:p>
-    <w:p/>
     <w:sectPr>
       <w:pgSz w:w="12240" w:h="15840"/>
       <w:pgMar w:top="1440" w:right="1440" w:bottom="1440" w:left="1440" w:header="720" w:footer="720" w:gutter="0"/>
@@ -386,6 +511,95 @@
     </w:lvl>
   </w:abstractNum>
   <w:abstractNum w:abstractNumId="1" w15:restartNumberingAfterBreak="0">
+    <w:nsid w:val="5ADE3302"/>
+    <w:multiLevelType w:val="hybridMultilevel"/>
+    <w:tmpl w:val="DC2E4A7C"/>
+    <w:lvl w:ilvl="0" w:tplc="4009000F">
+      <w:start w:val="1"/>
+      <w:numFmt w:val="decimal"/>
+      <w:lvlText w:val="%1."/>
+      <w:lvlJc w:val="left"/>
+      <w:pPr>
+        <w:ind w:left="720" w:hanging="360"/>
+      </w:pPr>
+      <w:rPr>
+        <w:rFonts w:hint="default"/>
+      </w:rPr>
+    </w:lvl>
+    <w:lvl w:ilvl="1" w:tplc="40090019" w:tentative="1">
+      <w:start w:val="1"/>
+      <w:numFmt w:val="lowerLetter"/>
+      <w:lvlText w:val="%2."/>
+      <w:lvlJc w:val="left"/>
+      <w:pPr>
+        <w:ind w:left="1440" w:hanging="360"/>
+      </w:pPr>
+    </w:lvl>
+    <w:lvl w:ilvl="2" w:tplc="4009001B" w:tentative="1">
+      <w:start w:val="1"/>
+      <w:numFmt w:val="lowerRoman"/>
+      <w:lvlText w:val="%3."/>
+      <w:lvlJc w:val="right"/>
+      <w:pPr>
+        <w:ind w:left="2160" w:hanging="180"/>
+      </w:pPr>
+    </w:lvl>
+    <w:lvl w:ilvl="3" w:tplc="4009000F" w:tentative="1">
+      <w:start w:val="1"/>
+      <w:numFmt w:val="decimal"/>
+      <w:lvlText w:val="%4."/>
+      <w:lvlJc w:val="left"/>
+      <w:pPr>
+        <w:ind w:left="2880" w:hanging="360"/>
+      </w:pPr>
+    </w:lvl>
+    <w:lvl w:ilvl="4" w:tplc="40090019" w:tentative="1">
+      <w:start w:val="1"/>
+      <w:numFmt w:val="lowerLetter"/>
+      <w:lvlText w:val="%5."/>
+      <w:lvlJc w:val="left"/>
+      <w:pPr>
+        <w:ind w:left="3600" w:hanging="360"/>
+      </w:pPr>
+    </w:lvl>
+    <w:lvl w:ilvl="5" w:tplc="4009001B" w:tentative="1">
+      <w:start w:val="1"/>
+      <w:numFmt w:val="lowerRoman"/>
+      <w:lvlText w:val="%6."/>
+      <w:lvlJc w:val="right"/>
+      <w:pPr>
+        <w:ind w:left="4320" w:hanging="180"/>
+      </w:pPr>
+    </w:lvl>
+    <w:lvl w:ilvl="6" w:tplc="4009000F" w:tentative="1">
+      <w:start w:val="1"/>
+      <w:numFmt w:val="decimal"/>
+      <w:lvlText w:val="%7."/>
+      <w:lvlJc w:val="left"/>
+      <w:pPr>
+        <w:ind w:left="5040" w:hanging="360"/>
+      </w:pPr>
+    </w:lvl>
+    <w:lvl w:ilvl="7" w:tplc="40090019" w:tentative="1">
+      <w:start w:val="1"/>
+      <w:numFmt w:val="lowerLetter"/>
+      <w:lvlText w:val="%8."/>
+      <w:lvlJc w:val="left"/>
+      <w:pPr>
+        <w:ind w:left="5760" w:hanging="360"/>
+      </w:pPr>
+    </w:lvl>
+    <w:lvl w:ilvl="8" w:tplc="4009001B" w:tentative="1">
+      <w:start w:val="1"/>
+      <w:numFmt w:val="lowerRoman"/>
+      <w:lvlText w:val="%9."/>
+      <w:lvlJc w:val="right"/>
+      <w:pPr>
+        <w:ind w:left="6480" w:hanging="180"/>
+      </w:pPr>
+    </w:lvl>
+  </w:abstractNum>
+  <w:abstractNum w:abstractNumId="2" w15:restartNumberingAfterBreak="0">
     <w:nsid w:val="693868F7"/>
     <w:multiLevelType w:val="hybridMultilevel"/>
     <w:tmpl w:val="2FB8F13C"/>
@@ -478,6 +692,9 @@
     <w:abstractNumId w:val="0"/>
   </w:num>
   <w:num w:numId="2">
+    <w:abstractNumId w:val="2"/>
+  </w:num>
+  <w:num w:numId="3">
     <w:abstractNumId w:val="1"/>
   </w:num>
 </w:numbering>
@@ -606,6 +823,7 @@
     <w:lsdException w:name="HTML Sample" w:semiHidden="1" w:unhideWhenUsed="1"/>
     <w:lsdException w:name="HTML Typewriter" w:semiHidden="1" w:unhideWhenUsed="1"/>
     <w:lsdException w:name="HTML Variable" w:semiHidden="1" w:unhideWhenUsed="1"/>
+    <w:lsdException w:name="Normal Table" w:semiHidden="1" w:unhideWhenUsed="1"/>
     <w:lsdException w:name="annotation subject" w:semiHidden="1" w:unhideWhenUsed="1"/>
     <w:lsdException w:name="No List" w:semiHidden="1" w:unhideWhenUsed="1"/>
     <w:lsdException w:name="Outline List 1" w:semiHidden="1" w:unhideWhenUsed="1"/>
@@ -649,8 +867,10 @@
     <w:lsdException w:name="Table Elegant" w:semiHidden="1" w:unhideWhenUsed="1"/>
     <w:lsdException w:name="Table Professional" w:semiHidden="1" w:unhideWhenUsed="1"/>
     <w:lsdException w:name="Table Subtle 1" w:semiHidden="1" w:unhideWhenUsed="1"/>
+    <w:lsdException w:name="Table Subtle 2" w:semiHidden="1" w:unhideWhenUsed="1"/>
     <w:lsdException w:name="Table Web 1" w:semiHidden="1" w:unhideWhenUsed="1"/>
     <w:lsdException w:name="Table Web 2" w:semiHidden="1" w:unhideWhenUsed="1"/>
+    <w:lsdException w:name="Table Web 3" w:semiHidden="1" w:unhideWhenUsed="1"/>
     <w:lsdException w:name="Balloon Text" w:semiHidden="1" w:unhideWhenUsed="1"/>
     <w:lsdException w:name="Table Grid" w:uiPriority="39"/>
     <w:lsdException w:name="Table Theme" w:semiHidden="1" w:unhideWhenUsed="1"/>

</xml_diff>

<commit_message>
Author           : Prateek Files Modified   : List of FAQs.docx Description      : Added FAQs for AICTE
</commit_message>
<xml_diff>
--- a/Documents/FAQ/List of FAQs.docx
+++ b/Documents/FAQ/List of FAQs.docx
@@ -290,40 +290,7 @@
         </w:numPr>
       </w:pPr>
       <w:r>
-        <w:t>What are the number</w:t>
-      </w:r>
-      <w:r>
-        <w:t xml:space="preserve"> </w:t>
-      </w:r>
-      <w:r>
-        <w:t xml:space="preserve">of grievances filed, </w:t>
-      </w:r>
-      <w:r>
-        <w:t xml:space="preserve">resolved in </w:t>
-      </w:r>
-      <w:r>
-        <w:rPr>
-          <w:u w:val="single"/>
-        </w:rPr>
-        <w:t xml:space="preserve">College </w:t>
-      </w:r>
-      <w:r>
-        <w:t>of</w:t>
-      </w:r>
-      <w:r>
-        <w:t xml:space="preserve"> </w:t>
-      </w:r>
-      <w:r>
-        <w:rPr>
-          <w:u w:val="single"/>
-        </w:rPr>
-        <w:t>University</w:t>
-      </w:r>
-      <w:r>
-        <w:t>?</w:t>
-      </w:r>
-      <w:r>
-        <w:t xml:space="preserve"> – Drop Down</w:t>
+        <w:t>Total number of institutes affiliated by A.I.C.T.E.?</w:t>
       </w:r>
     </w:p>
     <w:p>
@@ -335,7 +302,7 @@
         </w:numPr>
       </w:pPr>
       <w:r>
-        <w:t>How many grievances are pending for the university/college?</w:t>
+        <w:t>Total number of grievances reported?</w:t>
       </w:r>
     </w:p>
     <w:p>
@@ -347,8 +314,7 @@
         </w:numPr>
       </w:pPr>
       <w:r>
-        <w:tab/>
-        <w:t>Total number of institutes affiliated by A.I.C.T.E.?</w:t>
+        <w:t>Total number of addressed grievances?</w:t>
       </w:r>
     </w:p>
     <w:p>
@@ -360,8 +326,7 @@
         </w:numPr>
       </w:pPr>
       <w:r>
-        <w:tab/>
-        <w:t>Total number of grievances reported?</w:t>
+        <w:t>Total number of In Action Grievances</w:t>
       </w:r>
     </w:p>
     <w:p>
@@ -373,8 +338,7 @@
         </w:numPr>
       </w:pPr>
       <w:r>
-        <w:tab/>
-        <w:t>Total number of addressed grievances?</w:t>
+        <w:t>Total number of Delayed Grievances</w:t>
       </w:r>
     </w:p>
     <w:p>
@@ -387,27 +351,15 @@
       </w:pPr>
       <w:r>
         <w:lastRenderedPageBreak/>
-        <w:t>How many grievances were lodged in the last 6 months?</w:t>
-      </w:r>
-    </w:p>
-    <w:p>
-      <w:pPr>
-        <w:pStyle w:val="ListParagraph"/>
-        <w:numPr>
-          <w:ilvl w:val="0"/>
-          <w:numId w:val="3"/>
-        </w:numPr>
-      </w:pPr>
-      <w:r>
-        <w:t>Which college/university had the maximum grievances lodged, resolved in the last 6 months</w:t>
-      </w:r>
-    </w:p>
-    <w:p>
-      <w:pPr>
-        <w:ind w:left="360"/>
-      </w:pPr>
+        <w:t>Total number of Re-Open Grievances</w:t>
+      </w:r>
       <w:bookmarkStart w:id="0" w:name="_GoBack"/>
       <w:bookmarkEnd w:id="0"/>
+    </w:p>
+    <w:p>
+      <w:pPr>
+        <w:ind w:left="360"/>
+      </w:pPr>
     </w:p>
     <w:sectPr>
       <w:pgSz w:w="12240" w:h="15840"/>

</xml_diff>